<commit_message>
I implemented smart visual handing the each method and the eachIndex method
</commit_message>
<xml_diff>
--- a/조사중_모음.docx
+++ b/조사중_모음.docx
@@ -3797,7 +3797,7 @@
           <w:sz w:val="24"/>
           <w:szCs w:val="24"/>
         </w:rPr>
-        <w:t>motionInactiveHandler -&gt; outletsOff -&gt; runIn -&gt; scheduledTurnOff -&gt; outlets.off()</w:t>
+        <w:t>motionInactiveHandler -&gt; outletsOff -&gt; scheduledTurnOff -&gt; outlets.off()</w:t>
       </w:r>
     </w:p>
     <w:p>
@@ -3817,7 +3817,25 @@
           <w:szCs w:val="24"/>
         </w:rPr>
         <w:lastRenderedPageBreak/>
-        <w:t>notPresentHandler-&gt; outletsOff -&gt; runIn -&gt; scheduledTurnOff -&gt; outlets.off()</w:t>
+        <w:t>no</w:t>
+      </w:r>
+      <w:r>
+        <w:rPr>
+          <w:rFonts w:eastAsiaTheme="minorHAnsi"/>
+          <w:sz w:val="24"/>
+          <w:szCs w:val="24"/>
+        </w:rPr>
+        <w:t>tPresentHandler-&gt; outletsOff -&gt;</w:t>
+      </w:r>
+      <w:bookmarkStart w:id="0" w:name="_GoBack"/>
+      <w:bookmarkEnd w:id="0"/>
+      <w:r>
+        <w:rPr>
+          <w:rFonts w:eastAsiaTheme="minorHAnsi"/>
+          <w:sz w:val="24"/>
+          <w:szCs w:val="24"/>
+        </w:rPr>
+        <w:t xml:space="preserve"> scheduledTurnOff -&gt; outlets.off()</w:t>
       </w:r>
     </w:p>
     <w:p>
@@ -3861,8 +3879,6 @@
         </w:rPr>
         <w:t>contactHandler -&gt; switch1.on()</w:t>
       </w:r>
-      <w:bookmarkStart w:id="0" w:name="_GoBack"/>
-      <w:bookmarkEnd w:id="0"/>
     </w:p>
     <w:p>
       <w:pPr>
@@ -4242,43 +4258,33 @@
           <w:sz w:val="24"/>
           <w:szCs w:val="24"/>
         </w:rPr>
+        <w:t>contactOpenHandler -&gt; switch1.on()</w:t>
+      </w:r>
+    </w:p>
+    <w:p>
+      <w:pPr>
+        <w:ind w:left="400"/>
+        <w:rPr>
+          <w:rFonts w:eastAsiaTheme="minorHAnsi" w:hint="eastAsia"/>
+          <w:sz w:val="24"/>
+          <w:szCs w:val="24"/>
+        </w:rPr>
+      </w:pPr>
+      <w:r>
+        <w:rPr>
+          <w:rFonts w:eastAsiaTheme="minorHAnsi"/>
+          <w:sz w:val="24"/>
+          <w:szCs w:val="24"/>
+        </w:rPr>
+        <w:t xml:space="preserve">contactOpenHandler -&gt; </w:t>
+      </w:r>
+      <w:r>
+        <w:rPr>
+          <w:rFonts w:eastAsiaTheme="minorHAnsi"/>
+          <w:sz w:val="24"/>
+          <w:szCs w:val="24"/>
+        </w:rPr>
         <w:t>turnOffSwitch -&gt; switch1.off()</w:t>
-      </w:r>
-    </w:p>
-    <w:p>
-      <w:pPr>
-        <w:ind w:left="400"/>
-        <w:rPr>
-          <w:rFonts w:eastAsiaTheme="minorHAnsi"/>
-          <w:sz w:val="24"/>
-          <w:szCs w:val="24"/>
-        </w:rPr>
-      </w:pPr>
-      <w:r>
-        <w:rPr>
-          <w:rFonts w:eastAsiaTheme="minorHAnsi"/>
-          <w:sz w:val="24"/>
-          <w:szCs w:val="24"/>
-        </w:rPr>
-        <w:t>contactOpenHandler -&gt; switch1.on()</w:t>
-      </w:r>
-    </w:p>
-    <w:p>
-      <w:pPr>
-        <w:ind w:left="400"/>
-        <w:rPr>
-          <w:rFonts w:eastAsiaTheme="minorHAnsi"/>
-          <w:sz w:val="24"/>
-          <w:szCs w:val="24"/>
-        </w:rPr>
-      </w:pPr>
-      <w:r>
-        <w:rPr>
-          <w:rFonts w:eastAsiaTheme="minorHAnsi"/>
-          <w:sz w:val="24"/>
-          <w:szCs w:val="24"/>
-        </w:rPr>
-        <w:t>contactOpenHandler -&gt; runIn -&gt; switch1.on()</w:t>
       </w:r>
     </w:p>
     <w:p>
@@ -4342,25 +4348,25 @@
           <w:sz w:val="24"/>
           <w:szCs w:val="24"/>
         </w:rPr>
+        <w:t>Notify Me With Hue</w:t>
+      </w:r>
+    </w:p>
+    <w:p>
+      <w:pPr>
+        <w:ind w:left="400"/>
+        <w:rPr>
+          <w:rFonts w:eastAsiaTheme="minorHAnsi"/>
+          <w:sz w:val="24"/>
+          <w:szCs w:val="24"/>
+        </w:rPr>
+      </w:pPr>
+      <w:r>
+        <w:rPr>
+          <w:rFonts w:eastAsiaTheme="minorHAnsi"/>
+          <w:sz w:val="24"/>
+          <w:szCs w:val="24"/>
+        </w:rPr>
         <w:lastRenderedPageBreak/>
-        <w:t>Notify Me With Hue</w:t>
-      </w:r>
-    </w:p>
-    <w:p>
-      <w:pPr>
-        <w:ind w:left="400"/>
-        <w:rPr>
-          <w:rFonts w:eastAsiaTheme="minorHAnsi"/>
-          <w:sz w:val="24"/>
-          <w:szCs w:val="24"/>
-        </w:rPr>
-      </w:pPr>
-      <w:r>
-        <w:rPr>
-          <w:rFonts w:eastAsiaTheme="minorHAnsi"/>
-          <w:sz w:val="24"/>
-          <w:szCs w:val="24"/>
-        </w:rPr>
         <w:t>hues*.setColor(newValue)</w:t>
       </w:r>
     </w:p>
@@ -4819,7 +4825,6 @@
           <w:sz w:val="24"/>
           <w:szCs w:val="24"/>
         </w:rPr>
-        <w:lastRenderedPageBreak/>
         <w:t>contactOpenHandler -&gt; switches.on()</w:t>
       </w:r>
     </w:p>
@@ -4843,6 +4848,7 @@
           <w:sz w:val="24"/>
           <w:szCs w:val="24"/>
         </w:rPr>
+        <w:lastRenderedPageBreak/>
         <w:t>Turn It On When I'm Here</w:t>
       </w:r>
     </w:p>
@@ -5353,27 +5359,27 @@
           <w:sz w:val="24"/>
           <w:szCs w:val="24"/>
         </w:rPr>
+        <w:t>onCommandHandler -&gt; switch1?.off(delay: 3000)</w:t>
+      </w:r>
+    </w:p>
+    <w:p>
+      <w:pPr>
+        <w:pStyle w:val="a6"/>
+        <w:spacing w:line="240" w:lineRule="auto"/>
+        <w:ind w:leftChars="0" w:left="400"/>
+        <w:rPr>
+          <w:rFonts w:eastAsiaTheme="minorHAnsi"/>
+          <w:sz w:val="24"/>
+          <w:szCs w:val="24"/>
+        </w:rPr>
+      </w:pPr>
+      <w:r>
+        <w:rPr>
+          <w:rFonts w:eastAsiaTheme="minorHAnsi"/>
+          <w:sz w:val="24"/>
+          <w:szCs w:val="24"/>
+        </w:rPr>
         <w:lastRenderedPageBreak/>
-        <w:t>onCommandHandler -&gt; switch1?.off(delay: 3000)</w:t>
-      </w:r>
-    </w:p>
-    <w:p>
-      <w:pPr>
-        <w:pStyle w:val="a6"/>
-        <w:spacing w:line="240" w:lineRule="auto"/>
-        <w:ind w:leftChars="0" w:left="400"/>
-        <w:rPr>
-          <w:rFonts w:eastAsiaTheme="minorHAnsi"/>
-          <w:sz w:val="24"/>
-          <w:szCs w:val="24"/>
-        </w:rPr>
-      </w:pPr>
-      <w:r>
-        <w:rPr>
-          <w:rFonts w:eastAsiaTheme="minorHAnsi"/>
-          <w:sz w:val="24"/>
-          <w:szCs w:val="24"/>
-        </w:rPr>
         <w:t>appTouchHandler -&gt; switch1?.on()</w:t>
       </w:r>
     </w:p>
@@ -6300,65 +6306,65 @@
           <w:sz w:val="24"/>
           <w:szCs w:val="24"/>
         </w:rPr>
+        <w:t xml:space="preserve">changedLocationMode -&gt; restoreState -&gt; locks -&gt; </w:t>
+      </w:r>
+      <w:r>
+        <w:rPr>
+          <w:rFonts w:eastAsiaTheme="minorHAnsi" w:hint="eastAsia"/>
+          <w:sz w:val="24"/>
+          <w:szCs w:val="24"/>
+        </w:rPr>
+        <w:t>클로저(조건2</w:t>
+      </w:r>
+      <w:r>
+        <w:rPr>
+          <w:rFonts w:eastAsiaTheme="minorHAnsi"/>
+          <w:sz w:val="24"/>
+          <w:szCs w:val="24"/>
+        </w:rPr>
+        <w:t>)</w:t>
+      </w:r>
+      <w:r>
+        <w:rPr>
+          <w:rFonts w:eastAsiaTheme="minorHAnsi" w:hint="eastAsia"/>
+          <w:sz w:val="24"/>
+          <w:szCs w:val="24"/>
+        </w:rPr>
+        <w:t xml:space="preserve"> </w:t>
+      </w:r>
+      <w:r>
+        <w:rPr>
+          <w:rFonts w:eastAsiaTheme="minorHAnsi"/>
+          <w:sz w:val="24"/>
+          <w:szCs w:val="24"/>
+        </w:rPr>
+        <w:t>-&gt; it.unlock()</w:t>
+      </w:r>
+      <w:r>
+        <w:rPr>
+          <w:rFonts w:eastAsiaTheme="minorHAnsi"/>
+          <w:sz w:val="24"/>
+          <w:szCs w:val="24"/>
+        </w:rPr>
+        <w:tab/>
+      </w:r>
+    </w:p>
+    <w:p>
+      <w:pPr>
+        <w:spacing w:line="240" w:lineRule="auto"/>
+        <w:rPr>
+          <w:rFonts w:eastAsiaTheme="minorHAnsi"/>
+          <w:sz w:val="24"/>
+          <w:szCs w:val="24"/>
+        </w:rPr>
+      </w:pPr>
+      <w:r>
+        <w:rPr>
+          <w:rFonts w:eastAsiaTheme="minorHAnsi"/>
+          <w:sz w:val="24"/>
+          <w:szCs w:val="24"/>
+        </w:rPr>
         <w:lastRenderedPageBreak/>
-        <w:t xml:space="preserve">changedLocationMode -&gt; restoreState -&gt; locks -&gt; </w:t>
-      </w:r>
-      <w:r>
-        <w:rPr>
-          <w:rFonts w:eastAsiaTheme="minorHAnsi" w:hint="eastAsia"/>
-          <w:sz w:val="24"/>
-          <w:szCs w:val="24"/>
-        </w:rPr>
-        <w:t>클로저(조건2</w:t>
-      </w:r>
-      <w:r>
-        <w:rPr>
-          <w:rFonts w:eastAsiaTheme="minorHAnsi"/>
-          <w:sz w:val="24"/>
-          <w:szCs w:val="24"/>
-        </w:rPr>
-        <w:t>)</w:t>
-      </w:r>
-      <w:r>
-        <w:rPr>
-          <w:rFonts w:eastAsiaTheme="minorHAnsi" w:hint="eastAsia"/>
-          <w:sz w:val="24"/>
-          <w:szCs w:val="24"/>
-        </w:rPr>
-        <w:t xml:space="preserve"> </w:t>
-      </w:r>
-      <w:r>
-        <w:rPr>
-          <w:rFonts w:eastAsiaTheme="minorHAnsi"/>
-          <w:sz w:val="24"/>
-          <w:szCs w:val="24"/>
-        </w:rPr>
-        <w:t>-&gt; it.unlock()</w:t>
-      </w:r>
-      <w:r>
-        <w:rPr>
-          <w:rFonts w:eastAsiaTheme="minorHAnsi"/>
-          <w:sz w:val="24"/>
-          <w:szCs w:val="24"/>
-        </w:rPr>
-        <w:tab/>
-      </w:r>
-    </w:p>
-    <w:p>
-      <w:pPr>
-        <w:spacing w:line="240" w:lineRule="auto"/>
-        <w:rPr>
-          <w:rFonts w:eastAsiaTheme="minorHAnsi"/>
-          <w:sz w:val="24"/>
-          <w:szCs w:val="24"/>
-        </w:rPr>
-      </w:pPr>
-      <w:r>
-        <w:rPr>
-          <w:rFonts w:eastAsiaTheme="minorHAnsi"/>
-          <w:sz w:val="24"/>
-          <w:szCs w:val="24"/>
-        </w:rPr>
         <w:t xml:space="preserve">appTouch -&gt; restoreState -&gt; locks -&gt; </w:t>
       </w:r>
       <w:r>
@@ -6918,42 +6924,42 @@
           <w:sz w:val="24"/>
           <w:szCs w:val="24"/>
         </w:rPr>
+        <w:t xml:space="preserve">illuminanceHandler -&gt; </w:t>
+      </w:r>
+      <w:r>
+        <w:rPr>
+          <w:rFonts w:eastAsiaTheme="minorHAnsi" w:hint="eastAsia"/>
+          <w:sz w:val="24"/>
+          <w:szCs w:val="24"/>
+        </w:rPr>
+        <w:t>조건1</w:t>
+      </w:r>
+      <w:r>
+        <w:rPr>
+          <w:rFonts w:eastAsiaTheme="minorHAnsi"/>
+          <w:sz w:val="24"/>
+          <w:szCs w:val="24"/>
+        </w:rPr>
+        <w:t xml:space="preserve"> -&gt;lights.on()</w:t>
+      </w:r>
+    </w:p>
+    <w:p>
+      <w:pPr>
+        <w:spacing w:line="240" w:lineRule="auto"/>
+        <w:ind w:leftChars="100" w:left="200"/>
+        <w:rPr>
+          <w:rFonts w:eastAsiaTheme="minorHAnsi"/>
+          <w:sz w:val="24"/>
+          <w:szCs w:val="24"/>
+        </w:rPr>
+      </w:pPr>
+      <w:r>
+        <w:rPr>
+          <w:rFonts w:eastAsiaTheme="minorHAnsi"/>
+          <w:sz w:val="24"/>
+          <w:szCs w:val="24"/>
+        </w:rPr>
         <w:lastRenderedPageBreak/>
-        <w:t xml:space="preserve">illuminanceHandler -&gt; </w:t>
-      </w:r>
-      <w:r>
-        <w:rPr>
-          <w:rFonts w:eastAsiaTheme="minorHAnsi" w:hint="eastAsia"/>
-          <w:sz w:val="24"/>
-          <w:szCs w:val="24"/>
-        </w:rPr>
-        <w:t>조건1</w:t>
-      </w:r>
-      <w:r>
-        <w:rPr>
-          <w:rFonts w:eastAsiaTheme="minorHAnsi"/>
-          <w:sz w:val="24"/>
-          <w:szCs w:val="24"/>
-        </w:rPr>
-        <w:t xml:space="preserve"> -&gt;lights.on()</w:t>
-      </w:r>
-    </w:p>
-    <w:p>
-      <w:pPr>
-        <w:spacing w:line="240" w:lineRule="auto"/>
-        <w:ind w:leftChars="100" w:left="200"/>
-        <w:rPr>
-          <w:rFonts w:eastAsiaTheme="minorHAnsi"/>
-          <w:sz w:val="24"/>
-          <w:szCs w:val="24"/>
-        </w:rPr>
-      </w:pPr>
-      <w:r>
-        <w:rPr>
-          <w:rFonts w:eastAsiaTheme="minorHAnsi"/>
-          <w:sz w:val="24"/>
-          <w:szCs w:val="24"/>
-        </w:rPr>
         <w:t xml:space="preserve">illuminanceHandler -&gt; </w:t>
       </w:r>
       <w:r>

</xml_diff>